<commit_message>
11.01_CyberSecurityHat_CUHA CTF 2022 Challenges
</commit_message>
<xml_diff>
--- a/Crypto/RSA(Crypto)/writeup/writeup.docx
+++ b/Crypto/RSA(Crypto)/writeup/writeup.docx
@@ -108,7 +108,13 @@
         <w:rPr>
           <w:rFonts w:hint="eastAsia"/>
         </w:rPr>
-        <w:t>낮아서</w:t>
+        <w:t>작아</w:t>
+      </w:r>
+      <w:r>
+        <w:rPr>
+          <w:rFonts w:hint="eastAsia"/>
+        </w:rPr>
+        <w:t>서</w:t>
       </w:r>
       <w:r>
         <w:rPr>
@@ -200,13 +206,8 @@
         </w:rPr>
         <w:t xml:space="preserve"> </w:t>
       </w:r>
-      <w:proofErr w:type="spellStart"/>
-      <w:r>
-        <w:t>boneh</w:t>
-      </w:r>
-      <w:proofErr w:type="spellEnd"/>
-      <w:r>
-        <w:t xml:space="preserve"> </w:t>
+      <w:r>
+        <w:t xml:space="preserve">boneh </w:t>
       </w:r>
       <w:r>
         <w:t>Durfee</w:t>
@@ -254,19 +255,37 @@
         <w:rPr>
           <w:rFonts w:hint="eastAsia"/>
         </w:rPr>
-        <w:t>푸는</w:t>
-      </w:r>
-      <w:r>
-        <w:rPr>
-          <w:rFonts w:hint="eastAsia"/>
-        </w:rPr>
-        <w:t xml:space="preserve"> </w:t>
-      </w:r>
-      <w:r>
-        <w:rPr>
-          <w:rFonts w:hint="eastAsia"/>
-        </w:rPr>
-        <w:t>문제이다</w:t>
+        <w:t>풀</w:t>
+      </w:r>
+      <w:r>
+        <w:rPr>
+          <w:rFonts w:hint="eastAsia"/>
+        </w:rPr>
+        <w:t xml:space="preserve"> </w:t>
+      </w:r>
+      <w:r>
+        <w:rPr>
+          <w:rFonts w:hint="eastAsia"/>
+        </w:rPr>
+        <w:t>수</w:t>
+      </w:r>
+      <w:r>
+        <w:rPr>
+          <w:rFonts w:hint="eastAsia"/>
+        </w:rPr>
+        <w:t xml:space="preserve"> </w:t>
+      </w:r>
+      <w:r>
+        <w:rPr>
+          <w:rFonts w:hint="eastAsia"/>
+        </w:rPr>
+        <w:t>있</w:t>
+      </w:r>
+      <w:r>
+        <w:rPr>
+          <w:rFonts w:hint="eastAsia"/>
+        </w:rPr>
+        <w:t>다</w:t>
       </w:r>
       <w:r>
         <w:rPr>
@@ -385,23 +404,17 @@
         <w:t>.</w:t>
       </w:r>
     </w:p>
+    <w:p/>
     <w:p>
-      <w:pPr>
-        <w:rPr>
-          <w:rFonts w:hint="eastAsia"/>
-        </w:rPr>
-      </w:pPr>
-    </w:p>
-    <w:p>
       <w:r>
         <w:rPr>
           <w:noProof/>
         </w:rPr>
         <w:drawing>
-          <wp:inline distT="0" distB="0" distL="0" distR="0" wp14:anchorId="54689193" wp14:editId="4AA5A731">
-            <wp:extent cx="5724525" cy="3019425"/>
-            <wp:effectExtent l="0" t="0" r="9525" b="9525"/>
-            <wp:docPr id="1" name="그림 1" descr="텍스트이(가) 표시된 사진&#10;&#10;자동 생성된 설명"/>
+          <wp:inline distT="0" distB="0" distL="0" distR="0" wp14:anchorId="16E93A4E" wp14:editId="4A9AD493">
+            <wp:extent cx="5724525" cy="2990850"/>
+            <wp:effectExtent l="0" t="0" r="9525" b="0"/>
+            <wp:docPr id="2" name="그림 2"/>
             <wp:cNvGraphicFramePr>
               <a:graphicFrameLocks xmlns:a="http://schemas.openxmlformats.org/drawingml/2006/main" noChangeAspect="1"/>
             </wp:cNvGraphicFramePr>
@@ -409,7 +422,7 @@
               <a:graphicData uri="http://schemas.openxmlformats.org/drawingml/2006/picture">
                 <pic:pic xmlns:pic="http://schemas.openxmlformats.org/drawingml/2006/picture">
                   <pic:nvPicPr>
-                    <pic:cNvPr id="1" name="그림 1" descr="텍스트이(가) 표시된 사진&#10;&#10;자동 생성된 설명"/>
+                    <pic:cNvPr id="0" name="Picture 1"/>
                     <pic:cNvPicPr>
                       <a:picLocks noChangeAspect="1" noChangeArrowheads="1"/>
                     </pic:cNvPicPr>
@@ -430,7 +443,7 @@
                   <pic:spPr bwMode="auto">
                     <a:xfrm>
                       <a:off x="0" y="0"/>
-                      <a:ext cx="5724525" cy="3019425"/>
+                      <a:ext cx="5724525" cy="2990850"/>
                     </a:xfrm>
                     <a:prstGeom prst="rect">
                       <a:avLst/>
@@ -447,19 +460,13 @@
         </w:drawing>
       </w:r>
     </w:p>
+    <w:p/>
     <w:p>
-      <w:pPr>
-        <w:rPr>
-          <w:rFonts w:hint="eastAsia"/>
-        </w:rPr>
-      </w:pPr>
-    </w:p>
-    <w:p>
       <w:r>
         <w:t xml:space="preserve">d: </w:t>
       </w:r>
       <w:r>
-        <w:t>23974584842546960047080386914966001070087596246662608796022581200084145416583</w:t>
+        <w:t>2397458484254696004708038691496600107008759624666260879602258120008414541658</w:t>
       </w:r>
     </w:p>
     <w:p/>
@@ -467,13 +474,8 @@
       <w:r>
         <w:t xml:space="preserve">flag: </w:t>
       </w:r>
-      <w:proofErr w:type="gramStart"/>
-      <w:r>
-        <w:t>CUHA{</w:t>
-      </w:r>
-      <w:proofErr w:type="gramEnd"/>
-      <w:r>
-        <w:t>23974584842546960047080386914966001070087596246662608796022581200084145416583}</w:t>
+      <w:r>
+        <w:t>CUHA{2397458484254696004708038691496600107008759624666260879602258120008414541658}</w:t>
       </w:r>
     </w:p>
     <w:sectPr>

</xml_diff>